<commit_message>
Edited lab 6 part with encrypt/decrypt functions generated binary code.
</commit_message>
<xml_diff>
--- a/lab_6/KM01_bozhenko_lab_6.docx
+++ b/lab_6/KM01_bozhenko_lab_6.docx
@@ -5702,9 +5702,9 @@
         <w:tblLook w:val="04A0"/>
       </w:tblPr>
       <w:tblGrid>
-        <w:gridCol w:w="433"/>
-        <w:gridCol w:w="2144"/>
-        <w:gridCol w:w="6266"/>
+        <w:gridCol w:w="394"/>
+        <w:gridCol w:w="1853"/>
+        <w:gridCol w:w="6596"/>
       </w:tblGrid>
       <w:tr>
         <w:trPr>
@@ -5712,7 +5712,7 @@
         </w:trPr>
         <w:tc>
           <w:tcPr>
-            <w:tcW w:w="567" w:type="dxa"/>
+            <w:tcW w:w="538" w:type="dxa"/>
           </w:tcPr>
           <w:p>
             <w:pPr>
@@ -5732,7 +5732,7 @@
         </w:tc>
         <w:tc>
           <w:tcPr>
-            <w:tcW w:w="3158" w:type="dxa"/>
+            <w:tcW w:w="2943" w:type="dxa"/>
           </w:tcPr>
           <w:p>
             <w:pPr>
@@ -5752,7 +5752,7 @@
         </w:tc>
         <w:tc>
           <w:tcPr>
-            <w:tcW w:w="5118" w:type="dxa"/>
+            <w:tcW w:w="5362" w:type="dxa"/>
           </w:tcPr>
           <w:p>
             <w:pPr>
@@ -5789,7 +5789,7 @@
         </w:trPr>
         <w:tc>
           <w:tcPr>
-            <w:tcW w:w="567" w:type="dxa"/>
+            <w:tcW w:w="538" w:type="dxa"/>
           </w:tcPr>
           <w:p>
             <w:pPr>
@@ -5809,7 +5809,7 @@
         </w:tc>
         <w:tc>
           <w:tcPr>
-            <w:tcW w:w="3158" w:type="dxa"/>
+            <w:tcW w:w="2943" w:type="dxa"/>
           </w:tcPr>
           <w:p>
             <w:pPr>
@@ -5841,7 +5841,7 @@
         </w:tc>
         <w:tc>
           <w:tcPr>
-            <w:tcW w:w="5118" w:type="dxa"/>
+            <w:tcW w:w="5362" w:type="dxa"/>
           </w:tcPr>
           <w:p>
             <w:pPr>
@@ -5866,7 +5866,7 @@
         </w:trPr>
         <w:tc>
           <w:tcPr>
-            <w:tcW w:w="567" w:type="dxa"/>
+            <w:tcW w:w="538" w:type="dxa"/>
           </w:tcPr>
           <w:p>
             <w:pPr>
@@ -5886,7 +5886,7 @@
         </w:tc>
         <w:tc>
           <w:tcPr>
-            <w:tcW w:w="3158" w:type="dxa"/>
+            <w:tcW w:w="2943" w:type="dxa"/>
           </w:tcPr>
           <w:p>
             <w:pPr>
@@ -5906,21 +5906,27 @@
         </w:tc>
         <w:tc>
           <w:tcPr>
-            <w:tcW w:w="5118" w:type="dxa"/>
+            <w:tcW w:w="5362" w:type="dxa"/>
           </w:tcPr>
           <w:p>
             <w:pPr>
               <w:spacing w:before="60" w:after="60"/>
               <w:jc w:val="both"/>
               <w:rPr>
-                <w:lang w:val="uk-UA"/>
+                <w:lang w:val="en-US"/>
               </w:rPr>
             </w:pPr>
             <w:r>
               <w:rPr>
                 <w:lang w:val="uk-UA"/>
               </w:rPr>
-              <w:t>2022-06-08</w:t>
+              <w:t>2022-06-</w:t>
+            </w:r>
+            <w:r>
+              <w:rPr>
+                <w:lang w:val="en-US"/>
+              </w:rPr>
+              <w:t>10</w:t>
             </w:r>
           </w:p>
         </w:tc>
@@ -5931,7 +5937,7 @@
         </w:trPr>
         <w:tc>
           <w:tcPr>
-            <w:tcW w:w="567" w:type="dxa"/>
+            <w:tcW w:w="538" w:type="dxa"/>
           </w:tcPr>
           <w:p>
             <w:pPr>
@@ -5951,7 +5957,7 @@
         </w:tc>
         <w:tc>
           <w:tcPr>
-            <w:tcW w:w="3158" w:type="dxa"/>
+            <w:tcW w:w="2943" w:type="dxa"/>
           </w:tcPr>
           <w:p>
             <w:pPr>
@@ -5971,21 +5977,41 @@
         </w:tc>
         <w:tc>
           <w:tcPr>
-            <w:tcW w:w="5118" w:type="dxa"/>
+            <w:tcW w:w="5362" w:type="dxa"/>
           </w:tcPr>
           <w:p>
             <w:pPr>
               <w:spacing w:before="60" w:after="60"/>
               <w:jc w:val="both"/>
               <w:rPr>
-                <w:lang w:val="uk-UA"/>
+                <w:sz w:val="24"/>
+                <w:szCs w:val="24"/>
+                <w:lang w:val="en-US"/>
               </w:rPr>
             </w:pPr>
             <w:r>
               <w:rPr>
-                <w:lang w:val="uk-UA"/>
-              </w:rPr>
-              <w:t>2d5ffe09b92d9a73218df282b8d1aacbf5d2b9c2</w:t>
+                <w:sz w:val="24"/>
+                <w:szCs w:val="24"/>
+                <w:lang w:val="uk-UA"/>
+              </w:rPr>
+              <w:t>-_\xfe\t\xb9</w:t>
+            </w:r>
+            <w:r>
+              <w:rPr>
+                <w:sz w:val="24"/>
+                <w:szCs w:val="24"/>
+                <w:lang w:val="en-US"/>
+              </w:rPr>
+              <w:t>-</w:t>
+            </w:r>
+            <w:r>
+              <w:rPr>
+                <w:sz w:val="24"/>
+                <w:szCs w:val="24"/>
+                <w:lang w:val="uk-UA"/>
+              </w:rPr>
+              <w:t>\x9as!\x8d\xf2\x82\xb8\xd1\xaa\xcb\xf5\xd2\xb9\xc2</w:t>
             </w:r>
           </w:p>
         </w:tc>
@@ -5997,7 +6023,7 @@
         </w:trPr>
         <w:tc>
           <w:tcPr>
-            <w:tcW w:w="567" w:type="dxa"/>
+            <w:tcW w:w="538" w:type="dxa"/>
           </w:tcPr>
           <w:p>
             <w:pPr>
@@ -6017,7 +6043,7 @@
         </w:tc>
         <w:tc>
           <w:tcPr>
-            <w:tcW w:w="3158" w:type="dxa"/>
+            <w:tcW w:w="2943" w:type="dxa"/>
           </w:tcPr>
           <w:p>
             <w:pPr>
@@ -6043,7 +6069,7 @@
         </w:tc>
         <w:tc>
           <w:tcPr>
-            <w:tcW w:w="5118" w:type="dxa"/>
+            <w:tcW w:w="5362" w:type="dxa"/>
           </w:tcPr>
           <w:p>
             <w:pPr>
@@ -6057,7 +6083,7 @@
               <w:rPr>
                 <w:lang w:val="en-US"/>
               </w:rPr>
-              <w:t>67d234f843a14286f3d92987ef0e8c6988561e2249</w:t>
+              <w:t>\x00\x00\x00\x00\x00\x00\x00\x00\x00\x00\x00\x00</w:t>
             </w:r>
           </w:p>
           <w:p>
@@ -6072,7 +6098,7 @@
               <w:rPr>
                 <w:lang w:val="en-US"/>
               </w:rPr>
-              <w:t>c71f739c643b49fe19752d9080b8c3b18913babf769</w:t>
+              <w:t>\x00\x00\x00\x00\x00\x00\x00\x00\x00\x00\x00\x00</w:t>
             </w:r>
           </w:p>
           <w:p>
@@ -6087,7 +6113,7 @@
               <w:rPr>
                 <w:lang w:val="en-US"/>
               </w:rPr>
-              <w:t>09b38958b62d51ec294dba0500a360748500c5bef0e</w:t>
+              <w:t>\x00\x00\x00\x00\x00\x00\x00\x00d}\x10\xda\x1c\x07</w:t>
             </w:r>
           </w:p>
           <w:p>
@@ -6102,7 +6128,7 @@
               <w:rPr>
                 <w:lang w:val="en-US"/>
               </w:rPr>
-              <w:t>327582c61e181f58120f63b5685ca24b2d792b152a76</w:t>
+              <w:t>\xc0\xbd|\xbc\xcf\xd9Y\x8d\x87\x86:\x8bf\x19$\xee</w:t>
             </w:r>
           </w:p>
           <w:p>
@@ -6117,7 +6143,7 @@
               <w:rPr>
                 <w:lang w:val="en-US"/>
               </w:rPr>
-              <w:t>589468a0b4897e271fe7bcd97e2450dc54afb3e65a1e1</w:t>
+              <w:t>\xa8[\xfc\x82e\xc1\x81\x12P\xbc6\xdb5\xd4\x8f\xe5</w:t>
             </w:r>
           </w:p>
           <w:p>
@@ -6132,13 +6158,87 @@
               <w:rPr>
                 <w:lang w:val="en-US"/>
               </w:rPr>
-              <w:t>086e214bc72eb1ca678927b165cc28dbb1b3987</w:t>
+              <w:t>\xbb\xe6\x10a\r\xa2It\x8e\x18\xf9\x9f\\\xa1\xfe\x93</w:t>
             </w:r>
           </w:p>
           <w:p>
             <w:pPr>
-              <w:rPr>
-                <w:lang w:val="uk-UA"/>
+              <w:spacing w:line="360" w:lineRule="auto"/>
+              <w:jc w:val="both"/>
+              <w:rPr>
+                <w:lang w:val="en-US"/>
+              </w:rPr>
+            </w:pPr>
+            <w:r>
+              <w:rPr>
+                <w:lang w:val="en-US"/>
+              </w:rPr>
+              <w:t>\xa8\xc8{\xc9</w:t>
+            </w:r>
+            <w:r>
+              <w:rPr>
+                <w:lang w:val="en-US"/>
+              </w:rPr>
+              <w:t>\x16\xbc|\xfe\xdeW\xc0l\xdd\xfe-</w:t>
+            </w:r>
+            <w:r>
+              <w:rPr>
+                <w:lang w:val="en-US"/>
+              </w:rPr>
+              <w:t>\x1fN\x05\x89{\xf5\x8e\x92q\x9b\x86*{\xd7\x85\x90</w:t>
+            </w:r>
+          </w:p>
+          <w:p>
+            <w:pPr>
+              <w:spacing w:line="360" w:lineRule="auto"/>
+              <w:jc w:val="both"/>
+              <w:rPr>
+                <w:lang w:val="en-US"/>
+              </w:rPr>
+            </w:pPr>
+            <w:r>
+              <w:rPr>
+                <w:lang w:val="en-US"/>
+              </w:rPr>
+              <w:t>\xae\xaa\xd3\x05\xd9\xdf\xa6c\xad\x08z\xcb\xb6\xb1[</w:t>
+            </w:r>
+          </w:p>
+          <w:p>
+            <w:pPr>
+              <w:spacing w:line="360" w:lineRule="auto"/>
+              <w:jc w:val="both"/>
+              <w:rPr>
+                <w:lang w:val="en-US"/>
+              </w:rPr>
+            </w:pPr>
+            <w:r>
+              <w:rPr>
+                <w:lang w:val="en-US"/>
+              </w:rPr>
+              <w:t>\x17\xa5\xd7\xe3p\xb6\n+\x86\xe9\xe2\xdf\x92\xd8\xb2</w:t>
+            </w:r>
+          </w:p>
+          <w:p>
+            <w:pPr>
+              <w:spacing w:line="360" w:lineRule="auto"/>
+              <w:jc w:val="both"/>
+              <w:rPr>
+                <w:lang w:val="en-US"/>
+              </w:rPr>
+            </w:pPr>
+            <w:r>
+              <w:rPr>
+                <w:lang w:val="en-US"/>
+              </w:rPr>
+              <w:t>\xa0St\x19P\xff\xc0\x13\x96\x82\xcf\xc32</w:t>
+            </w:r>
+          </w:p>
+          <w:p>
+            <w:pPr>
+              <w:spacing w:line="360" w:lineRule="auto"/>
+              <w:jc w:val="both"/>
+              <w:rPr>
+                <w:lang w:val="en-US"/>
               </w:rPr>
             </w:pPr>
           </w:p>
@@ -6148,9 +6248,9 @@
     <w:p>
       <w:pPr>
         <w:spacing w:after="0" w:line="360" w:lineRule="auto"/>
-        <w:ind w:firstLine="993"/>
         <w:jc w:val="both"/>
         <w:rPr>
+          <w:rStyle w:val="jlqj4b"/>
           <w:lang w:val="en-US"/>
         </w:rPr>
       </w:pPr>
@@ -6186,9 +6286,9 @@
         </w:rPr>
         <w:drawing>
           <wp:inline distT="0" distB="0" distL="0" distR="0">
-            <wp:extent cx="6116955" cy="1254125"/>
+            <wp:extent cx="6116955" cy="1489075"/>
             <wp:effectExtent l="19050" t="0" r="0" b="0"/>
-            <wp:docPr id="6" name="Рисунок 5"/>
+            <wp:docPr id="12" name="Рисунок 4"/>
             <wp:cNvGraphicFramePr>
               <a:graphicFrameLocks xmlns:a="http://schemas.openxmlformats.org/drawingml/2006/main" noChangeAspect="1"/>
             </wp:cNvGraphicFramePr>
@@ -6196,7 +6296,7 @@
               <a:graphicData uri="http://schemas.openxmlformats.org/drawingml/2006/picture">
                 <pic:pic xmlns:pic="http://schemas.openxmlformats.org/drawingml/2006/picture">
                   <pic:nvPicPr>
-                    <pic:cNvPr id="0" name="Picture 5"/>
+                    <pic:cNvPr id="0" name="Picture 4"/>
                     <pic:cNvPicPr>
                       <a:picLocks noChangeAspect="1" noChangeArrowheads="1"/>
                     </pic:cNvPicPr>
@@ -6211,7 +6311,7 @@
                   <pic:spPr bwMode="auto">
                     <a:xfrm>
                       <a:off x="0" y="0"/>
-                      <a:ext cx="6116955" cy="1254125"/>
+                      <a:ext cx="6116955" cy="1489075"/>
                     </a:xfrm>
                     <a:prstGeom prst="rect">
                       <a:avLst/>
@@ -6238,11 +6338,28 @@
           <w:lang w:val="en-US"/>
         </w:rPr>
       </w:pPr>
-      <w:r>
-        <w:rPr>
-          <w:rStyle w:val="jlqj4b"/>
-          <w:lang w:val="en-US"/>
-        </w:rPr>
+    </w:p>
+    <w:p>
+      <w:pPr>
+        <w:rPr>
+          <w:rStyle w:val="jlqj4b"/>
+          <w:lang w:val="en-US"/>
+        </w:rPr>
+      </w:pPr>
+    </w:p>
+    <w:p>
+      <w:pPr>
+        <w:rPr>
+          <w:rStyle w:val="jlqj4b"/>
+          <w:lang w:val="en-US"/>
+        </w:rPr>
+      </w:pPr>
+      <w:r>
+        <w:rPr>
+          <w:rStyle w:val="jlqj4b"/>
+          <w:lang w:val="en-US"/>
+        </w:rPr>
+        <w:lastRenderedPageBreak/>
         <w:t xml:space="preserve">6. </w:t>
       </w:r>
       <w:r>
@@ -6396,7 +6513,6 @@
           <w:rFonts w:ascii="Times New Roman" w:hAnsi="Times New Roman" w:cs="Times New Roman"/>
           <w:color w:val="auto"/>
         </w:rPr>
-        <w:lastRenderedPageBreak/>
         <w:t>Список літератури</w:t>
       </w:r>
       <w:bookmarkEnd w:id="2"/>
@@ -7100,9 +7216,9 @@
         </w:rPr>
         <w:drawing>
           <wp:inline distT="0" distB="0" distL="0" distR="0">
-            <wp:extent cx="6116955" cy="1676400"/>
+            <wp:extent cx="6116955" cy="1143000"/>
             <wp:effectExtent l="19050" t="0" r="0" b="0"/>
-            <wp:docPr id="5" name="Рисунок 4"/>
+            <wp:docPr id="8" name="Рисунок 2"/>
             <wp:cNvGraphicFramePr>
               <a:graphicFrameLocks xmlns:a="http://schemas.openxmlformats.org/drawingml/2006/main" noChangeAspect="1"/>
             </wp:cNvGraphicFramePr>
@@ -7110,7 +7226,7 @@
               <a:graphicData uri="http://schemas.openxmlformats.org/drawingml/2006/picture">
                 <pic:pic xmlns:pic="http://schemas.openxmlformats.org/drawingml/2006/picture">
                   <pic:nvPicPr>
-                    <pic:cNvPr id="0" name="Picture 4"/>
+                    <pic:cNvPr id="0" name="Picture 2"/>
                     <pic:cNvPicPr>
                       <a:picLocks noChangeAspect="1" noChangeArrowheads="1"/>
                     </pic:cNvPicPr>
@@ -7125,7 +7241,7 @@
                   <pic:spPr bwMode="auto">
                     <a:xfrm>
                       <a:off x="0" y="0"/>
-                      <a:ext cx="6116955" cy="1676400"/>
+                      <a:ext cx="6116955" cy="1143000"/>
                     </a:xfrm>
                     <a:prstGeom prst="rect">
                       <a:avLst/>
@@ -7175,9 +7291,9 @@
         </w:rPr>
         <w:drawing>
           <wp:inline distT="0" distB="0" distL="0" distR="0">
-            <wp:extent cx="6116955" cy="1254125"/>
+            <wp:extent cx="6116955" cy="1489075"/>
             <wp:effectExtent l="19050" t="0" r="0" b="0"/>
-            <wp:docPr id="7" name="Рисунок 6"/>
+            <wp:docPr id="11" name="Рисунок 3"/>
             <wp:cNvGraphicFramePr>
               <a:graphicFrameLocks xmlns:a="http://schemas.openxmlformats.org/drawingml/2006/main" noChangeAspect="1"/>
             </wp:cNvGraphicFramePr>
@@ -7185,7 +7301,7 @@
               <a:graphicData uri="http://schemas.openxmlformats.org/drawingml/2006/picture">
                 <pic:pic xmlns:pic="http://schemas.openxmlformats.org/drawingml/2006/picture">
                   <pic:nvPicPr>
-                    <pic:cNvPr id="0" name="Picture 6"/>
+                    <pic:cNvPr id="0" name="Picture 3"/>
                     <pic:cNvPicPr>
                       <a:picLocks noChangeAspect="1" noChangeArrowheads="1"/>
                     </pic:cNvPicPr>
@@ -7200,7 +7316,7 @@
                   <pic:spPr bwMode="auto">
                     <a:xfrm>
                       <a:off x="0" y="0"/>
-                      <a:ext cx="6116955" cy="1254125"/>
+                      <a:ext cx="6116955" cy="1489075"/>
                     </a:xfrm>
                     <a:prstGeom prst="rect">
                       <a:avLst/>
@@ -7385,21 +7501,7 @@
             <w:rStyle w:val="a3"/>
             <w:lang w:val="en-US"/>
           </w:rPr>
-          <w:t>di</w:t>
-        </w:r>
-        <w:r>
-          <w:rPr>
-            <w:rStyle w:val="a3"/>
-            <w:lang w:val="en-US"/>
-          </w:rPr>
-          <w:t>s</w:t>
-        </w:r>
-        <w:r>
-          <w:rPr>
-            <w:rStyle w:val="a3"/>
-            <w:lang w:val="en-US"/>
-          </w:rPr>
-          <w:t>play_keys.py</w:t>
+          <w:t>display_keys.py</w:t>
         </w:r>
       </w:hyperlink>
     </w:p>
@@ -8386,7 +8488,7 @@
   <w:style w:type="paragraph" w:default="1" w:styleId="a">
     <w:name w:val="Normal"/>
     <w:qFormat/>
-    <w:rsid w:val="00763D04"/>
+    <w:rsid w:val="007B68ED"/>
     <w:rPr>
       <w:rFonts w:ascii="Times New Roman" w:hAnsi="Times New Roman"/>
       <w:sz w:val="28"/>

</xml_diff>